<commit_message>
Some updates and data files
</commit_message>
<xml_diff>
--- a/Vegetatation Classification R Scripts.docx
+++ b/Vegetatation Classification R Scripts.docx
@@ -13,6 +13,9 @@
       </w:r>
     </w:p>
     <w:p>
+      <w:pPr>
+        <w:pStyle w:val="Heading2"/>
+      </w:pPr>
       <w:r>
         <w:t xml:space="preserve">0 Import and cleanup of vegetation data exported from </w:t>
       </w:r>
@@ -63,27 +66,184 @@
       </w:r>
     </w:p>
     <w:p>
+      <w:pPr>
+        <w:ind w:firstLine="720"/>
+      </w:pPr>
+      <w:r>
+        <w:t xml:space="preserve">Matches codes to the </w:t>
+      </w:r>
+      <w:proofErr w:type="spellStart"/>
+      <w:r>
+        <w:t>USysAllSpecs</w:t>
+      </w:r>
+      <w:proofErr w:type="spellEnd"/>
+    </w:p>
+    <w:p>
+      <w:r>
+        <w:t xml:space="preserve">Saves </w:t>
+      </w:r>
+      <w:r>
+        <w:t>"</w:t>
+      </w:r>
+      <w:proofErr w:type="spellStart"/>
+      <w:r>
+        <w:t>VegDat_Clean.RData</w:t>
+      </w:r>
+      <w:proofErr w:type="spellEnd"/>
+      <w:r>
+        <w:t>"</w:t>
+      </w:r>
       <w:r>
         <w:tab/>
       </w:r>
+    </w:p>
+    <w:p>
+      <w:r>
+        <w:t>Option to merge plots codes from imported Lump table</w:t>
+      </w:r>
+    </w:p>
+    <w:p>
+      <w:r>
+        <w:t>Saves “</w:t>
+      </w:r>
+      <w:proofErr w:type="spellStart"/>
+      <w:r>
+        <w:t>VegData_Lumped.RData</w:t>
+      </w:r>
+      <w:proofErr w:type="spellEnd"/>
+      <w:r>
+        <w:t>”</w:t>
+      </w:r>
+    </w:p>
+    <w:p/>
+    <w:p>
+      <w:r>
+        <w:t>Generate s</w:t>
+      </w:r>
+      <w:r>
+        <w:t xml:space="preserve">ome statistics on the </w:t>
+      </w:r>
+      <w:r>
+        <w:t>imported dataset</w:t>
+      </w:r>
+      <w:r>
+        <w:t>:</w:t>
+      </w:r>
+    </w:p>
+    <w:p>
+      <w:r>
+        <w:t>Number of plots</w:t>
+      </w:r>
+    </w:p>
+    <w:p>
+      <w:r>
+        <w:t>Number of unique taxa and count of occurrences</w:t>
+      </w:r>
+    </w:p>
+    <w:p>
+      <w:r>
+        <w:t xml:space="preserve">Number of unique species and count of </w:t>
+      </w:r>
+      <w:proofErr w:type="spellStart"/>
+      <w:r>
+        <w:t>occurences</w:t>
+      </w:r>
+      <w:proofErr w:type="spellEnd"/>
+    </w:p>
+    <w:p>
+      <w:r>
+        <w:tab/>
+      </w:r>
+    </w:p>
+    <w:p>
+      <w:pPr>
+        <w:pStyle w:val="Heading2"/>
+      </w:pPr>
+      <w:r>
+        <w:t>01 Summarize data by classification units</w:t>
+      </w:r>
+    </w:p>
+    <w:p>
+      <w:r>
+        <w:t xml:space="preserve">Uses cleaned data set from 0_Import and an imported </w:t>
+      </w:r>
+      <w:proofErr w:type="spellStart"/>
+      <w:r>
+        <w:t>LevelUnits</w:t>
+      </w:r>
+      <w:proofErr w:type="spellEnd"/>
+      <w:r>
+        <w:t xml:space="preserve"> table exported from </w:t>
+      </w:r>
+      <w:proofErr w:type="spellStart"/>
+      <w:r>
+        <w:t>Vpro</w:t>
+      </w:r>
+      <w:proofErr w:type="spellEnd"/>
+      <w:r>
+        <w:t xml:space="preserve"> (plots with all hierarchical levels</w:t>
+      </w:r>
+    </w:p>
+    <w:p>
+      <w:r>
+        <w:t>User -selected Hierarchical level</w:t>
+      </w:r>
+    </w:p>
+    <w:p>
+      <w:r>
+        <w:t xml:space="preserve">Reduces </w:t>
+      </w:r>
+      <w:proofErr w:type="spellStart"/>
+      <w:r>
+        <w:t>vegData</w:t>
+      </w:r>
+      <w:proofErr w:type="spellEnd"/>
+      <w:r>
+        <w:t xml:space="preserve"> to only those plots that full under the hierarchy levels</w:t>
+      </w:r>
+    </w:p>
+    <w:p>
+      <w:r>
+        <w:t>Rolls up to Summary data based on Hierarchical units (</w:t>
+      </w:r>
+      <w:proofErr w:type="spellStart"/>
+      <w:r>
+        <w:t>Const</w:t>
+      </w:r>
+      <w:proofErr w:type="spellEnd"/>
+      <w:r>
+        <w:t xml:space="preserve"> and </w:t>
+      </w:r>
+      <w:proofErr w:type="spellStart"/>
+      <w:r>
+        <w:t>MeanCov</w:t>
+      </w:r>
+      <w:proofErr w:type="spellEnd"/>
+      <w:r>
+        <w:t>)</w:t>
+      </w:r>
+    </w:p>
+    <w:p>
+      <w:r>
+        <w:t xml:space="preserve">Statistics on </w:t>
+      </w:r>
+      <w:r>
+        <w:t>units</w:t>
+      </w:r>
+    </w:p>
+    <w:p>
+      <w:r>
+        <w:t xml:space="preserve">Species without &gt;60% constancy in any one of the compared units is removed to create a </w:t>
+      </w:r>
+    </w:p>
+    <w:p>
       <w:bookmarkStart w:id="0" w:name="_GoBack"/>
       <w:bookmarkEnd w:id="0"/>
-    </w:p>
-    <w:p>
-      <w:r>
-        <w:t>Some statistics on the imported datasets:</w:t>
-      </w:r>
-    </w:p>
-    <w:p>
-      <w:r>
-        <w:tab/>
-      </w:r>
-    </w:p>
-    <w:p>
-      <w:r>
-        <w:t>01 Summarize data by classification units</w:t>
-      </w:r>
-    </w:p>
+      <w:r>
+        <w:t>_Differential dataset</w:t>
+      </w:r>
+    </w:p>
+    <w:p/>
     <w:p>
       <w:r>
         <w:t>1_1 Site Unit Exploration</w:t>
@@ -98,6 +258,58 @@
     <w:p>
       <w:r>
         <w:t>1_2 Pairwise Diagnostics</w:t>
+      </w:r>
+    </w:p>
+    <w:p>
+      <w:r>
+        <w:t>Same procedure as in 01_</w:t>
+      </w:r>
+    </w:p>
+    <w:p>
+      <w:r>
+        <w:lastRenderedPageBreak/>
+        <w:t xml:space="preserve">Uses cleaned data set from 0_Import and an imported </w:t>
+      </w:r>
+      <w:proofErr w:type="spellStart"/>
+      <w:r>
+        <w:t>LevelUnits</w:t>
+      </w:r>
+      <w:proofErr w:type="spellEnd"/>
+      <w:r>
+        <w:t xml:space="preserve"> table exported from </w:t>
+      </w:r>
+      <w:proofErr w:type="spellStart"/>
+      <w:r>
+        <w:t>Vpro</w:t>
+      </w:r>
+      <w:proofErr w:type="spellEnd"/>
+      <w:r>
+        <w:t xml:space="preserve"> (plots with all hierarchical levels</w:t>
+      </w:r>
+    </w:p>
+    <w:p>
+      <w:r>
+        <w:t>User -selected Hierarchical level</w:t>
+      </w:r>
+    </w:p>
+    <w:p>
+      <w:r>
+        <w:t xml:space="preserve">Reduces </w:t>
+      </w:r>
+      <w:proofErr w:type="spellStart"/>
+      <w:r>
+        <w:t>vegData</w:t>
+      </w:r>
+      <w:proofErr w:type="spellEnd"/>
+      <w:r>
+        <w:t xml:space="preserve"> to only those plots that full under the hierarchy levels</w:t>
+      </w:r>
+    </w:p>
+    <w:p/>
+    <w:p>
+      <w:r>
+        <w:tab/>
+        <w:t>Compare diagnostic value sums in comparison between two units</w:t>
       </w:r>
     </w:p>
     <w:p>
@@ -514,6 +726,28 @@
     <w:name w:val="Normal"/>
     <w:qFormat/>
   </w:style>
+  <w:style w:type="paragraph" w:styleId="Heading2">
+    <w:name w:val="heading 2"/>
+    <w:basedOn w:val="Normal"/>
+    <w:next w:val="Normal"/>
+    <w:link w:val="Heading2Char"/>
+    <w:uiPriority w:val="9"/>
+    <w:unhideWhenUsed/>
+    <w:qFormat/>
+    <w:rsid w:val="00D71826"/>
+    <w:pPr>
+      <w:keepNext/>
+      <w:keepLines/>
+      <w:spacing w:before="40" w:after="0"/>
+      <w:outlineLvl w:val="1"/>
+    </w:pPr>
+    <w:rPr>
+      <w:rFonts w:asciiTheme="majorHAnsi" w:eastAsiaTheme="majorEastAsia" w:hAnsiTheme="majorHAnsi" w:cstheme="majorBidi"/>
+      <w:color w:val="2F5496" w:themeColor="accent1" w:themeShade="BF"/>
+      <w:sz w:val="26"/>
+      <w:szCs w:val="26"/>
+    </w:rPr>
+  </w:style>
   <w:style w:type="character" w:default="1" w:styleId="DefaultParagraphFont">
     <w:name w:val="Default Paragraph Font"/>
     <w:uiPriority w:val="1"/>
@@ -540,6 +774,19 @@
     <w:uiPriority w:val="99"/>
     <w:semiHidden/>
     <w:unhideWhenUsed/>
+  </w:style>
+  <w:style w:type="character" w:customStyle="1" w:styleId="Heading2Char">
+    <w:name w:val="Heading 2 Char"/>
+    <w:basedOn w:val="DefaultParagraphFont"/>
+    <w:link w:val="Heading2"/>
+    <w:uiPriority w:val="9"/>
+    <w:rsid w:val="00D71826"/>
+    <w:rPr>
+      <w:rFonts w:asciiTheme="majorHAnsi" w:eastAsiaTheme="majorEastAsia" w:hAnsiTheme="majorHAnsi" w:cstheme="majorBidi"/>
+      <w:color w:val="2F5496" w:themeColor="accent1" w:themeShade="BF"/>
+      <w:sz w:val="26"/>
+      <w:szCs w:val="26"/>
+    </w:rPr>
   </w:style>
 </w:styles>
 </file>

</xml_diff>